<commit_message>
Update 4/7/2023 7:21AM EST
Updates as of 7:21AM EST on 4/7/2023.
</commit_message>
<xml_diff>
--- a/CRIMINAL PREVENTION SECURITY SYSTEMS/CONNECTION PREVENTION SECURITY SYSTEMS/20230407 - MCE123 Technology Development - Connection Prevention Security Systems - v1.0.0.1.docx
+++ b/CRIMINAL PREVENTION SECURITY SYSTEMS/CONNECTION PREVENTION SECURITY SYSTEMS/20230407 - MCE123 Technology Development - Connection Prevention Security Systems - v1.0.0.1.docx
@@ -183,7 +183,7 @@
           <w:sz w:val="28"/>
           <w:szCs w:val="28"/>
         </w:rPr>
-        <w:t>4/7/2023 2:12:53 AM</w:t>
+        <w:t>4/7/2023 2:37:36 AM</w:t>
       </w:r>
     </w:p>
     <w:p>
@@ -500,7 +500,6 @@
         </w:rPr>
         <w:t>NEVER BE ALLOWED</w:t>
       </w:r>
-      <w:proofErr w:type="gramStart"/>
       <w:r>
         <w:rPr>
           <w:rFonts w:ascii="Courier New" w:hAnsi="Courier New" w:cs="Courier New"/>
@@ -515,11 +514,7 @@
         <w:t>,</w:t>
       </w:r>
       <w:r>
-        <w:t xml:space="preserve">   </w:t>
-      </w:r>
-      <w:proofErr w:type="gramEnd"/>
-      <w:r>
-        <w:t xml:space="preserve">                      </w:t>
+        <w:t xml:space="preserve">                         </w:t>
       </w:r>
       <w:r>
         <w:t xml:space="preserve"> </w:t>
@@ -557,13 +552,7 @@
         <w:rPr>
           <w:u w:val="single"/>
         </w:rPr>
-        <w:t>CONNECTION PREVENTION</w:t>
-      </w:r>
-      <w:r>
-        <w:rPr>
-          <w:u w:val="single"/>
-        </w:rPr>
-        <w:t xml:space="preserve"> </w:t>
+        <w:t xml:space="preserve">CONNECTION PREVENTION </w:t>
       </w:r>
       <w:r>
         <w:rPr>
@@ -600,7 +589,6 @@
         </w:rPr>
         <w:t xml:space="preserve">DISCONNECT CONTACT NAME </w:t>
       </w:r>
-      <w:proofErr w:type="gramStart"/>
       <w:r>
         <w:rPr>
           <w:b/>
@@ -616,7 +604,6 @@
         </w:rPr>
         <w:t>;</w:t>
       </w:r>
-      <w:proofErr w:type="gramEnd"/>
     </w:p>
     <w:p>
       <w:pPr>
@@ -634,19 +621,7 @@
         <w:rPr>
           <w:u w:val="single"/>
         </w:rPr>
-        <w:t>CONNECTION PREVENTION</w:t>
-      </w:r>
-      <w:r>
-        <w:rPr>
-          <w:u w:val="single"/>
-        </w:rPr>
-        <w:t xml:space="preserve"> </w:t>
-      </w:r>
-      <w:r>
-        <w:rPr>
-          <w:u w:val="single"/>
-        </w:rPr>
-        <w:t>SECURITY SYSTEM</w:t>
+        <w:t>CONNECTION PREVENTION SECURITY SYSTEM</w:t>
       </w:r>
       <w:r>
         <w:t>:</w:t>
@@ -668,16 +643,7 @@
           <w:bCs/>
           <w:color w:val="FF0000"/>
         </w:rPr>
-        <w:t xml:space="preserve">ANDREW </w:t>
-      </w:r>
-      <w:proofErr w:type="gramStart"/>
-      <w:r>
-        <w:rPr>
-          <w:b/>
-          <w:bCs/>
-          <w:color w:val="FF0000"/>
-        </w:rPr>
-        <w:t>JACKSON</w:t>
+        <w:t>ANDREW JACKSON</w:t>
       </w:r>
       <w:r>
         <w:rPr>
@@ -686,7 +652,6 @@
         </w:rPr>
         <w:t>;</w:t>
       </w:r>
-      <w:proofErr w:type="gramEnd"/>
     </w:p>
     <w:p>
       <w:pPr>
@@ -704,19 +669,7 @@
         <w:rPr>
           <w:u w:val="single"/>
         </w:rPr>
-        <w:t>CONNECTION PREVENTION</w:t>
-      </w:r>
-      <w:r>
-        <w:rPr>
-          <w:u w:val="single"/>
-        </w:rPr>
-        <w:t xml:space="preserve"> </w:t>
-      </w:r>
-      <w:r>
-        <w:rPr>
-          <w:u w:val="single"/>
-        </w:rPr>
-        <w:t>SECURITY SYSTEM</w:t>
+        <w:t>CONNECTION PREVENTION SECURITY SYSTEM</w:t>
       </w:r>
       <w:r>
         <w:t>:</w:t>
@@ -738,16 +691,7 @@
           <w:bCs/>
           <w:color w:val="FF0000"/>
         </w:rPr>
-        <w:t xml:space="preserve">BRAD </w:t>
-      </w:r>
-      <w:proofErr w:type="gramStart"/>
-      <w:r>
-        <w:rPr>
-          <w:b/>
-          <w:bCs/>
-          <w:color w:val="FF0000"/>
-        </w:rPr>
-        <w:t>HAWKINSON</w:t>
+        <w:t>BRAD HAWKINSON</w:t>
       </w:r>
       <w:r>
         <w:rPr>
@@ -756,7 +700,6 @@
         </w:rPr>
         <w:t>;</w:t>
       </w:r>
-      <w:proofErr w:type="gramEnd"/>
     </w:p>
     <w:p>
       <w:pPr>
@@ -774,19 +717,7 @@
         <w:rPr>
           <w:u w:val="single"/>
         </w:rPr>
-        <w:t>CONNECTION PREVENTION</w:t>
-      </w:r>
-      <w:r>
-        <w:rPr>
-          <w:u w:val="single"/>
-        </w:rPr>
-        <w:t xml:space="preserve"> </w:t>
-      </w:r>
-      <w:r>
-        <w:rPr>
-          <w:u w:val="single"/>
-        </w:rPr>
-        <w:t>SECURITY SYSTEM</w:t>
+        <w:t>CONNECTION PREVENTION SECURITY SYSTEM</w:t>
       </w:r>
       <w:r>
         <w:t>:</w:t>
@@ -808,16 +739,7 @@
           <w:bCs/>
           <w:color w:val="FF0000"/>
         </w:rPr>
-        <w:t xml:space="preserve">BRIAN </w:t>
-      </w:r>
-      <w:proofErr w:type="gramStart"/>
-      <w:r>
-        <w:rPr>
-          <w:b/>
-          <w:bCs/>
-          <w:color w:val="FF0000"/>
-        </w:rPr>
-        <w:t>MACKENZIE</w:t>
+        <w:t>BRIAN MACKENZIE</w:t>
       </w:r>
       <w:r>
         <w:rPr>
@@ -826,7 +748,6 @@
         </w:rPr>
         <w:t>;</w:t>
       </w:r>
-      <w:proofErr w:type="gramEnd"/>
     </w:p>
     <w:p>
       <w:pPr>
@@ -844,13 +765,7 @@
         <w:rPr>
           <w:u w:val="single"/>
         </w:rPr>
-        <w:t>CONNECTION PREVENTION</w:t>
-      </w:r>
-      <w:r>
-        <w:rPr>
-          <w:u w:val="single"/>
-        </w:rPr>
-        <w:t xml:space="preserve"> </w:t>
+        <w:t xml:space="preserve">CONNECTION PREVENTION </w:t>
       </w:r>
       <w:r>
         <w:rPr>
@@ -878,16 +793,7 @@
           <w:bCs/>
           <w:color w:val="FF0000"/>
         </w:rPr>
-        <w:t xml:space="preserve">CHELSEA </w:t>
-      </w:r>
-      <w:proofErr w:type="gramStart"/>
-      <w:r>
-        <w:rPr>
-          <w:b/>
-          <w:bCs/>
-          <w:color w:val="FF0000"/>
-        </w:rPr>
-        <w:t>CLINTON</w:t>
+        <w:t>CHELSEA CLINTON</w:t>
       </w:r>
       <w:r>
         <w:rPr>
@@ -896,7 +802,6 @@
         </w:rPr>
         <w:t>;</w:t>
       </w:r>
-      <w:proofErr w:type="gramEnd"/>
     </w:p>
     <w:p>
       <w:pPr>
@@ -914,13 +819,7 @@
         <w:rPr>
           <w:u w:val="single"/>
         </w:rPr>
-        <w:t>CONNECTION PREVENTION</w:t>
-      </w:r>
-      <w:r>
-        <w:rPr>
-          <w:u w:val="single"/>
-        </w:rPr>
-        <w:t xml:space="preserve"> </w:t>
+        <w:t xml:space="preserve">CONNECTION PREVENTION </w:t>
       </w:r>
       <w:r>
         <w:rPr>
@@ -948,16 +847,7 @@
           <w:bCs/>
           <w:color w:val="FF0000"/>
         </w:rPr>
-        <w:t xml:space="preserve">CHRISTOPHER </w:t>
-      </w:r>
-      <w:proofErr w:type="gramStart"/>
-      <w:r>
-        <w:rPr>
-          <w:b/>
-          <w:bCs/>
-          <w:color w:val="FF0000"/>
-        </w:rPr>
-        <w:t>HAWKINSON</w:t>
+        <w:t>CHRISTOPHER HAWKINSON</w:t>
       </w:r>
       <w:r>
         <w:rPr>
@@ -966,7 +856,6 @@
         </w:rPr>
         <w:t>;</w:t>
       </w:r>
-      <w:proofErr w:type="gramEnd"/>
     </w:p>
     <w:p>
       <w:pPr>
@@ -984,19 +873,7 @@
         <w:rPr>
           <w:u w:val="single"/>
         </w:rPr>
-        <w:t>CONNECTION PREVENTION</w:t>
-      </w:r>
-      <w:r>
-        <w:rPr>
-          <w:u w:val="single"/>
-        </w:rPr>
-        <w:t xml:space="preserve"> </w:t>
-      </w:r>
-      <w:r>
-        <w:rPr>
-          <w:u w:val="single"/>
-        </w:rPr>
-        <w:t>SECURITY SYSTEM</w:t>
+        <w:t>CONNECTION PREVENTION SECURITY SYSTEM</w:t>
       </w:r>
       <w:r>
         <w:t>:</w:t>
@@ -1018,16 +895,7 @@
           <w:bCs/>
           <w:color w:val="FF0000"/>
         </w:rPr>
-        <w:t xml:space="preserve">COLIN </w:t>
-      </w:r>
-      <w:proofErr w:type="gramStart"/>
-      <w:r>
-        <w:rPr>
-          <w:b/>
-          <w:bCs/>
-          <w:color w:val="FF0000"/>
-        </w:rPr>
-        <w:t>FIRTH</w:t>
+        <w:t>CHRISTOPHER HAWKINSON INSTANCES</w:t>
       </w:r>
       <w:r>
         <w:rPr>
@@ -1036,7 +904,6 @@
         </w:rPr>
         <w:t>;</w:t>
       </w:r>
-      <w:proofErr w:type="gramEnd"/>
     </w:p>
     <w:p>
       <w:pPr>
@@ -1054,19 +921,7 @@
         <w:rPr>
           <w:u w:val="single"/>
         </w:rPr>
-        <w:t>CONNECTION PREVENTION</w:t>
-      </w:r>
-      <w:r>
-        <w:rPr>
-          <w:u w:val="single"/>
-        </w:rPr>
-        <w:t xml:space="preserve"> </w:t>
-      </w:r>
-      <w:r>
-        <w:rPr>
-          <w:u w:val="single"/>
-        </w:rPr>
-        <w:t>SECURITY SYSTEM</w:t>
+        <w:t>CONNECTION PREVENTION SECURITY SYSTEM</w:t>
       </w:r>
       <w:r>
         <w:t>:</w:t>
@@ -1088,16 +943,7 @@
           <w:bCs/>
           <w:color w:val="FF0000"/>
         </w:rPr>
-        <w:t xml:space="preserve">CORY </w:t>
-      </w:r>
-      <w:proofErr w:type="gramStart"/>
-      <w:r>
-        <w:rPr>
-          <w:b/>
-          <w:bCs/>
-          <w:color w:val="FF0000"/>
-        </w:rPr>
-        <w:t>RUBRICK</w:t>
+        <w:t>CHRISTOPHER HAWKINSON SYSTEMS</w:t>
       </w:r>
       <w:r>
         <w:rPr>
@@ -1106,7 +952,6 @@
         </w:rPr>
         <w:t>;</w:t>
       </w:r>
-      <w:proofErr w:type="gramEnd"/>
     </w:p>
     <w:p>
       <w:pPr>
@@ -1124,19 +969,7 @@
         <w:rPr>
           <w:u w:val="single"/>
         </w:rPr>
-        <w:t>CONNECTION PREVENTION</w:t>
-      </w:r>
-      <w:r>
-        <w:rPr>
-          <w:u w:val="single"/>
-        </w:rPr>
-        <w:t xml:space="preserve"> </w:t>
-      </w:r>
-      <w:r>
-        <w:rPr>
-          <w:u w:val="single"/>
-        </w:rPr>
-        <w:t>SECURITY SYSTEM</w:t>
+        <w:t>CONNECTION PREVENTION SECURITY SYSTEM</w:t>
       </w:r>
       <w:r>
         <w:t>:</w:t>
@@ -1158,24 +991,7 @@
           <w:bCs/>
           <w:color w:val="FF0000"/>
         </w:rPr>
-        <w:t>J</w:t>
-      </w:r>
-      <w:r>
-        <w:rPr>
-          <w:b/>
-          <w:bCs/>
-          <w:color w:val="FF0000"/>
-        </w:rPr>
-        <w:t xml:space="preserve">AMESON </w:t>
-      </w:r>
-      <w:proofErr w:type="gramStart"/>
-      <w:r>
-        <w:rPr>
-          <w:b/>
-          <w:bCs/>
-          <w:color w:val="FF0000"/>
-        </w:rPr>
-        <w:t>CAMERON</w:t>
+        <w:t>COLIN FIRTH</w:t>
       </w:r>
       <w:r>
         <w:rPr>
@@ -1184,7 +1000,6 @@
         </w:rPr>
         <w:t>;</w:t>
       </w:r>
-      <w:proofErr w:type="gramEnd"/>
     </w:p>
     <w:p>
       <w:pPr>
@@ -1202,19 +1017,7 @@
         <w:rPr>
           <w:u w:val="single"/>
         </w:rPr>
-        <w:t>CONNECTION PREVENTION</w:t>
-      </w:r>
-      <w:r>
-        <w:rPr>
-          <w:u w:val="single"/>
-        </w:rPr>
-        <w:t xml:space="preserve"> </w:t>
-      </w:r>
-      <w:r>
-        <w:rPr>
-          <w:u w:val="single"/>
-        </w:rPr>
-        <w:t>SECURITY SYSTEM</w:t>
+        <w:t>CONNECTION PREVENTION SECURITY SYSTEM</w:t>
       </w:r>
       <w:r>
         <w:t>:</w:t>
@@ -1236,16 +1039,7 @@
           <w:bCs/>
           <w:color w:val="FF0000"/>
         </w:rPr>
-        <w:t xml:space="preserve">JAN </w:t>
-      </w:r>
-      <w:proofErr w:type="gramStart"/>
-      <w:r>
-        <w:rPr>
-          <w:b/>
-          <w:bCs/>
-          <w:color w:val="FF0000"/>
-        </w:rPr>
-        <w:t>JOHNSON</w:t>
+        <w:t>CORY RUBRICK</w:t>
       </w:r>
       <w:r>
         <w:rPr>
@@ -1254,7 +1048,6 @@
         </w:rPr>
         <w:t>;</w:t>
       </w:r>
-      <w:proofErr w:type="gramEnd"/>
     </w:p>
     <w:p>
       <w:pPr>
@@ -1272,19 +1065,7 @@
         <w:rPr>
           <w:u w:val="single"/>
         </w:rPr>
-        <w:t>CONNECTION PREVENTION</w:t>
-      </w:r>
-      <w:r>
-        <w:rPr>
-          <w:u w:val="single"/>
-        </w:rPr>
-        <w:t xml:space="preserve"> </w:t>
-      </w:r>
-      <w:r>
-        <w:rPr>
-          <w:u w:val="single"/>
-        </w:rPr>
-        <w:t>SECURITY SYSTEM</w:t>
+        <w:t>CONNECTION PREVENTION SECURITY SYSTEM</w:t>
       </w:r>
       <w:r>
         <w:t>:</w:t>
@@ -1306,16 +1087,7 @@
           <w:bCs/>
           <w:color w:val="FF0000"/>
         </w:rPr>
-        <w:t xml:space="preserve">JOEY </w:t>
-      </w:r>
-      <w:proofErr w:type="gramStart"/>
-      <w:r>
-        <w:rPr>
-          <w:b/>
-          <w:bCs/>
-          <w:color w:val="FF0000"/>
-        </w:rPr>
-        <w:t>MENDONCA</w:t>
+        <w:t>JAMESON CAMERON</w:t>
       </w:r>
       <w:r>
         <w:rPr>
@@ -1324,7 +1096,6 @@
         </w:rPr>
         <w:t>;</w:t>
       </w:r>
-      <w:proofErr w:type="gramEnd"/>
     </w:p>
     <w:p>
       <w:pPr>
@@ -1342,13 +1113,7 @@
         <w:rPr>
           <w:u w:val="single"/>
         </w:rPr>
-        <w:t>CONNECTION PREVENTION</w:t>
-      </w:r>
-      <w:r>
-        <w:rPr>
-          <w:u w:val="single"/>
-        </w:rPr>
-        <w:t xml:space="preserve"> </w:t>
+        <w:t xml:space="preserve">CONNECTION PREVENTION </w:t>
       </w:r>
       <w:r>
         <w:rPr>
@@ -1376,24 +1141,7 @@
           <w:bCs/>
           <w:color w:val="FF0000"/>
         </w:rPr>
-        <w:t>JO</w:t>
-      </w:r>
-      <w:r>
-        <w:rPr>
-          <w:b/>
-          <w:bCs/>
-          <w:color w:val="FF0000"/>
-        </w:rPr>
-        <w:t xml:space="preserve">SH </w:t>
-      </w:r>
-      <w:proofErr w:type="gramStart"/>
-      <w:r>
-        <w:rPr>
-          <w:b/>
-          <w:bCs/>
-          <w:color w:val="FF0000"/>
-        </w:rPr>
-        <w:t>HEMSWORTH</w:t>
+        <w:t>JAN JOHNSON</w:t>
       </w:r>
       <w:r>
         <w:rPr>
@@ -1402,7 +1150,6 @@
         </w:rPr>
         <w:t>;</w:t>
       </w:r>
-      <w:proofErr w:type="gramEnd"/>
     </w:p>
     <w:p>
       <w:pPr>
@@ -1420,13 +1167,7 @@
         <w:rPr>
           <w:u w:val="single"/>
         </w:rPr>
-        <w:t>CONNECTION PREVENTION</w:t>
-      </w:r>
-      <w:r>
-        <w:rPr>
-          <w:u w:val="single"/>
-        </w:rPr>
-        <w:t xml:space="preserve"> </w:t>
+        <w:t xml:space="preserve">CONNECTION PREVENTION </w:t>
       </w:r>
       <w:r>
         <w:rPr>
@@ -1454,16 +1195,7 @@
           <w:bCs/>
           <w:color w:val="FF0000"/>
         </w:rPr>
-        <w:t xml:space="preserve">JULIE </w:t>
-      </w:r>
-      <w:proofErr w:type="gramStart"/>
-      <w:r>
-        <w:rPr>
-          <w:b/>
-          <w:bCs/>
-          <w:color w:val="FF0000"/>
-        </w:rPr>
-        <w:t>CHAMBERLAIN</w:t>
+        <w:t>JOEY MENDONCA</w:t>
       </w:r>
       <w:r>
         <w:rPr>
@@ -1472,7 +1204,6 @@
         </w:rPr>
         <w:t>;</w:t>
       </w:r>
-      <w:proofErr w:type="gramEnd"/>
     </w:p>
     <w:p>
       <w:pPr>
@@ -1490,19 +1221,7 @@
         <w:rPr>
           <w:u w:val="single"/>
         </w:rPr>
-        <w:t>CONNECTION PREVENTION</w:t>
-      </w:r>
-      <w:r>
-        <w:rPr>
-          <w:u w:val="single"/>
-        </w:rPr>
-        <w:t xml:space="preserve"> </w:t>
-      </w:r>
-      <w:r>
-        <w:rPr>
-          <w:u w:val="single"/>
-        </w:rPr>
-        <w:t>SECURITY SYSTEM</w:t>
+        <w:t>CONNECTION PREVENTION SECURITY SYSTEM</w:t>
       </w:r>
       <w:r>
         <w:t>:</w:t>
@@ -1524,16 +1243,7 @@
           <w:bCs/>
           <w:color w:val="FF0000"/>
         </w:rPr>
-        <w:t xml:space="preserve">MARC </w:t>
-      </w:r>
-      <w:proofErr w:type="gramStart"/>
-      <w:r>
-        <w:rPr>
-          <w:b/>
-          <w:bCs/>
-          <w:color w:val="FF0000"/>
-        </w:rPr>
-        <w:t>MEZVINSKI</w:t>
+        <w:t>JOSH HEMSWORTH</w:t>
       </w:r>
       <w:r>
         <w:rPr>
@@ -1542,7 +1252,6 @@
         </w:rPr>
         <w:t>;</w:t>
       </w:r>
-      <w:proofErr w:type="gramEnd"/>
     </w:p>
     <w:p>
       <w:pPr>
@@ -1560,13 +1269,7 @@
         <w:rPr>
           <w:u w:val="single"/>
         </w:rPr>
-        <w:t>CONNECTION PREVENTION</w:t>
-      </w:r>
-      <w:r>
-        <w:rPr>
-          <w:u w:val="single"/>
-        </w:rPr>
-        <w:t xml:space="preserve"> </w:t>
+        <w:t xml:space="preserve">CONNECTION PREVENTION </w:t>
       </w:r>
       <w:r>
         <w:rPr>
@@ -1594,16 +1297,7 @@
           <w:bCs/>
           <w:color w:val="FF0000"/>
         </w:rPr>
-        <w:t xml:space="preserve">MARK </w:t>
-      </w:r>
-      <w:proofErr w:type="gramStart"/>
-      <w:r>
-        <w:rPr>
-          <w:b/>
-          <w:bCs/>
-          <w:color w:val="FF0000"/>
-        </w:rPr>
-        <w:t>ESRI</w:t>
+        <w:t>JULIE CHAMBERLAIN</w:t>
       </w:r>
       <w:r>
         <w:rPr>
@@ -1612,7 +1306,6 @@
         </w:rPr>
         <w:t>;</w:t>
       </w:r>
-      <w:proofErr w:type="gramEnd"/>
     </w:p>
     <w:p>
       <w:pPr>
@@ -1630,13 +1323,7 @@
         <w:rPr>
           <w:u w:val="single"/>
         </w:rPr>
-        <w:t>CONNECTION PREVENTION</w:t>
-      </w:r>
-      <w:r>
-        <w:rPr>
-          <w:u w:val="single"/>
-        </w:rPr>
-        <w:t xml:space="preserve"> </w:t>
+        <w:t xml:space="preserve">CONNECTION PREVENTION </w:t>
       </w:r>
       <w:r>
         <w:rPr>
@@ -1664,16 +1351,7 @@
           <w:bCs/>
           <w:color w:val="FF0000"/>
         </w:rPr>
-        <w:t xml:space="preserve">MARK </w:t>
-      </w:r>
-      <w:proofErr w:type="gramStart"/>
-      <w:r>
-        <w:rPr>
-          <w:b/>
-          <w:bCs/>
-          <w:color w:val="FF0000"/>
-        </w:rPr>
-        <w:t>HAWKINSON</w:t>
+        <w:t>MARC MEZVINSKI</w:t>
       </w:r>
       <w:r>
         <w:rPr>
@@ -1682,7 +1360,6 @@
         </w:rPr>
         <w:t>;</w:t>
       </w:r>
-      <w:proofErr w:type="gramEnd"/>
     </w:p>
     <w:p>
       <w:pPr>
@@ -1700,19 +1377,7 @@
         <w:rPr>
           <w:u w:val="single"/>
         </w:rPr>
-        <w:t>CONNECTION PREVENTION</w:t>
-      </w:r>
-      <w:r>
-        <w:rPr>
-          <w:u w:val="single"/>
-        </w:rPr>
-        <w:t xml:space="preserve"> </w:t>
-      </w:r>
-      <w:r>
-        <w:rPr>
-          <w:u w:val="single"/>
-        </w:rPr>
-        <w:t>SECURITY SYSTEM</w:t>
+        <w:t>CONNECTION PREVENTION SECURITY SYSTEM</w:t>
       </w:r>
       <w:r>
         <w:t>:</w:t>
@@ -1734,16 +1399,7 @@
           <w:bCs/>
           <w:color w:val="FF0000"/>
         </w:rPr>
-        <w:t xml:space="preserve">MARK </w:t>
-      </w:r>
-      <w:proofErr w:type="gramStart"/>
-      <w:r>
-        <w:rPr>
-          <w:b/>
-          <w:bCs/>
-          <w:color w:val="FF0000"/>
-        </w:rPr>
-        <w:t>MULVANEY</w:t>
+        <w:t>MARK ESRI</w:t>
       </w:r>
       <w:r>
         <w:rPr>
@@ -1752,7 +1408,6 @@
         </w:rPr>
         <w:t>;</w:t>
       </w:r>
-      <w:proofErr w:type="gramEnd"/>
     </w:p>
     <w:p>
       <w:pPr>
@@ -1771,19 +1426,7 @@
         <w:rPr>
           <w:u w:val="single"/>
         </w:rPr>
-        <w:t>CONNECTION PREVENTION</w:t>
-      </w:r>
-      <w:r>
-        <w:rPr>
-          <w:u w:val="single"/>
-        </w:rPr>
-        <w:t xml:space="preserve"> </w:t>
-      </w:r>
-      <w:r>
-        <w:rPr>
-          <w:u w:val="single"/>
-        </w:rPr>
-        <w:t>SECURITY SYSTEM</w:t>
+        <w:t>CONNECTION PREVENTION SECURITY SYSTEM</w:t>
       </w:r>
       <w:r>
         <w:t>:</w:t>
@@ -1805,16 +1448,7 @@
           <w:bCs/>
           <w:color w:val="FF0000"/>
         </w:rPr>
-        <w:t xml:space="preserve">MATT </w:t>
-      </w:r>
-      <w:proofErr w:type="gramStart"/>
-      <w:r>
-        <w:rPr>
-          <w:b/>
-          <w:bCs/>
-          <w:color w:val="FF0000"/>
-        </w:rPr>
-        <w:t>LEWISTON</w:t>
+        <w:t>MARK HAWKINSON</w:t>
       </w:r>
       <w:r>
         <w:rPr>
@@ -1823,7 +1457,6 @@
         </w:rPr>
         <w:t>;</w:t>
       </w:r>
-      <w:proofErr w:type="gramEnd"/>
     </w:p>
     <w:p>
       <w:pPr>
@@ -1841,19 +1474,7 @@
         <w:rPr>
           <w:u w:val="single"/>
         </w:rPr>
-        <w:t>CONNECTION PREVENTION</w:t>
-      </w:r>
-      <w:r>
-        <w:rPr>
-          <w:u w:val="single"/>
-        </w:rPr>
-        <w:t xml:space="preserve"> </w:t>
-      </w:r>
-      <w:r>
-        <w:rPr>
-          <w:u w:val="single"/>
-        </w:rPr>
-        <w:t>SECURITY SYSTEM</w:t>
+        <w:t>CONNECTION PREVENTION SECURITY SYSTEM</w:t>
       </w:r>
       <w:r>
         <w:t>:</w:t>
@@ -1875,16 +1496,7 @@
           <w:bCs/>
           <w:color w:val="FF0000"/>
         </w:rPr>
-        <w:t xml:space="preserve">MELISSA </w:t>
-      </w:r>
-      <w:proofErr w:type="gramStart"/>
-      <w:r>
-        <w:rPr>
-          <w:b/>
-          <w:bCs/>
-          <w:color w:val="FF0000"/>
-        </w:rPr>
-        <w:t>FRENCH</w:t>
+        <w:t>MARK MULVANEY</w:t>
       </w:r>
       <w:r>
         <w:rPr>
@@ -1893,7 +1505,6 @@
         </w:rPr>
         <w:t>;</w:t>
       </w:r>
-      <w:proofErr w:type="gramEnd"/>
     </w:p>
     <w:p>
       <w:pPr>
@@ -1911,19 +1522,7 @@
         <w:rPr>
           <w:u w:val="single"/>
         </w:rPr>
-        <w:t>CONNECTION PREVENTION</w:t>
-      </w:r>
-      <w:r>
-        <w:rPr>
-          <w:u w:val="single"/>
-        </w:rPr>
-        <w:t xml:space="preserve"> </w:t>
-      </w:r>
-      <w:r>
-        <w:rPr>
-          <w:u w:val="single"/>
-        </w:rPr>
-        <w:t>SECURITY SYSTEM</w:t>
+        <w:t>CONNECTION PREVENTION SECURITY SYSTEM</w:t>
       </w:r>
       <w:r>
         <w:t>:</w:t>
@@ -1945,16 +1544,7 @@
           <w:bCs/>
           <w:color w:val="FF0000"/>
         </w:rPr>
-        <w:t xml:space="preserve">MICHAEL </w:t>
-      </w:r>
-      <w:proofErr w:type="gramStart"/>
-      <w:r>
-        <w:rPr>
-          <w:b/>
-          <w:bCs/>
-          <w:color w:val="FF0000"/>
-        </w:rPr>
-        <w:t>CIPILONE</w:t>
+        <w:t>MATT LEWISTON</w:t>
       </w:r>
       <w:r>
         <w:rPr>
@@ -1963,7 +1553,6 @@
         </w:rPr>
         <w:t>;</w:t>
       </w:r>
-      <w:proofErr w:type="gramEnd"/>
     </w:p>
     <w:p>
       <w:pPr>
@@ -1981,19 +1570,7 @@
         <w:rPr>
           <w:u w:val="single"/>
         </w:rPr>
-        <w:t>CONNECTION PREVENTION</w:t>
-      </w:r>
-      <w:r>
-        <w:rPr>
-          <w:u w:val="single"/>
-        </w:rPr>
-        <w:t xml:space="preserve"> </w:t>
-      </w:r>
-      <w:r>
-        <w:rPr>
-          <w:u w:val="single"/>
-        </w:rPr>
-        <w:t>SECURITY SYSTEM</w:t>
+        <w:t>CONNECTION PREVENTION SECURITY SYSTEM</w:t>
       </w:r>
       <w:r>
         <w:t>:</w:t>
@@ -2015,16 +1592,7 @@
           <w:bCs/>
           <w:color w:val="FF0000"/>
         </w:rPr>
-        <w:t xml:space="preserve">MICHAEL </w:t>
-      </w:r>
-      <w:proofErr w:type="gramStart"/>
-      <w:r>
-        <w:rPr>
-          <w:b/>
-          <w:bCs/>
-          <w:color w:val="FF0000"/>
-        </w:rPr>
-        <w:t>MULVANEY</w:t>
+        <w:t>MELISSA FRENCH</w:t>
       </w:r>
       <w:r>
         <w:rPr>
@@ -2033,7 +1601,6 @@
         </w:rPr>
         <w:t>;</w:t>
       </w:r>
-      <w:proofErr w:type="gramEnd"/>
     </w:p>
     <w:p>
       <w:pPr>
@@ -2051,19 +1618,7 @@
         <w:rPr>
           <w:u w:val="single"/>
         </w:rPr>
-        <w:t>CONNECTION PREVENTION</w:t>
-      </w:r>
-      <w:r>
-        <w:rPr>
-          <w:u w:val="single"/>
-        </w:rPr>
-        <w:t xml:space="preserve"> </w:t>
-      </w:r>
-      <w:r>
-        <w:rPr>
-          <w:u w:val="single"/>
-        </w:rPr>
-        <w:t>SECURITY SYSTEM</w:t>
+        <w:t>CONNECTION PREVENTION SECURITY SYSTEM</w:t>
       </w:r>
       <w:r>
         <w:t>:</w:t>
@@ -2085,16 +1640,7 @@
           <w:bCs/>
           <w:color w:val="FF0000"/>
         </w:rPr>
-        <w:t xml:space="preserve">MICHELLE </w:t>
-      </w:r>
-      <w:proofErr w:type="gramStart"/>
-      <w:r>
-        <w:rPr>
-          <w:b/>
-          <w:bCs/>
-          <w:color w:val="FF0000"/>
-        </w:rPr>
-        <w:t>HAWKINSON</w:t>
+        <w:t>MICHAEL CIPILONE</w:t>
       </w:r>
       <w:r>
         <w:rPr>
@@ -2103,7 +1649,6 @@
         </w:rPr>
         <w:t>;</w:t>
       </w:r>
-      <w:proofErr w:type="gramEnd"/>
     </w:p>
     <w:p>
       <w:pPr>
@@ -2121,19 +1666,7 @@
         <w:rPr>
           <w:u w:val="single"/>
         </w:rPr>
-        <w:t>CONNECTION PREVENTION</w:t>
-      </w:r>
-      <w:r>
-        <w:rPr>
-          <w:u w:val="single"/>
-        </w:rPr>
-        <w:t xml:space="preserve"> </w:t>
-      </w:r>
-      <w:r>
-        <w:rPr>
-          <w:u w:val="single"/>
-        </w:rPr>
-        <w:t>SECURITY SYSTEM</w:t>
+        <w:t>CONNECTION PREVENTION SECURITY SYSTEM</w:t>
       </w:r>
       <w:r>
         <w:t>:</w:t>
@@ -2155,16 +1688,7 @@
           <w:bCs/>
           <w:color w:val="FF0000"/>
         </w:rPr>
-        <w:t xml:space="preserve">MOLLIE </w:t>
-      </w:r>
-      <w:proofErr w:type="gramStart"/>
-      <w:r>
-        <w:rPr>
-          <w:b/>
-          <w:bCs/>
-          <w:color w:val="FF0000"/>
-        </w:rPr>
-        <w:t>ANDREWS</w:t>
+        <w:t>MICHAEL MULVANEY</w:t>
       </w:r>
       <w:r>
         <w:rPr>
@@ -2173,7 +1697,6 @@
         </w:rPr>
         <w:t>;</w:t>
       </w:r>
-      <w:proofErr w:type="gramEnd"/>
     </w:p>
     <w:p>
       <w:pPr>
@@ -2191,19 +1714,7 @@
         <w:rPr>
           <w:u w:val="single"/>
         </w:rPr>
-        <w:t>CONNECTION PREVENTION</w:t>
-      </w:r>
-      <w:r>
-        <w:rPr>
-          <w:u w:val="single"/>
-        </w:rPr>
-        <w:t xml:space="preserve"> </w:t>
-      </w:r>
-      <w:r>
-        <w:rPr>
-          <w:u w:val="single"/>
-        </w:rPr>
-        <w:t>SECURITY SYSTEM</w:t>
+        <w:t>CONNECTION PREVENTION SECURITY SYSTEM</w:t>
       </w:r>
       <w:r>
         <w:t>:</w:t>
@@ -2225,16 +1736,7 @@
           <w:bCs/>
           <w:color w:val="FF0000"/>
         </w:rPr>
-        <w:t xml:space="preserve">NICHOLE </w:t>
-      </w:r>
-      <w:proofErr w:type="gramStart"/>
-      <w:r>
-        <w:rPr>
-          <w:b/>
-          <w:bCs/>
-          <w:color w:val="FF0000"/>
-        </w:rPr>
-        <w:t>ALDRIN</w:t>
+        <w:t>MICHELLE HAWKINSON</w:t>
       </w:r>
       <w:r>
         <w:rPr>
@@ -2243,7 +1745,6 @@
         </w:rPr>
         <w:t>;</w:t>
       </w:r>
-      <w:proofErr w:type="gramEnd"/>
     </w:p>
     <w:p>
       <w:pPr>
@@ -2261,19 +1762,7 @@
         <w:rPr>
           <w:u w:val="single"/>
         </w:rPr>
-        <w:t>CONNECTION PREVENTION</w:t>
-      </w:r>
-      <w:r>
-        <w:rPr>
-          <w:u w:val="single"/>
-        </w:rPr>
-        <w:t xml:space="preserve"> </w:t>
-      </w:r>
-      <w:r>
-        <w:rPr>
-          <w:u w:val="single"/>
-        </w:rPr>
-        <w:t>SECURITY SYSTEM</w:t>
+        <w:t>CONNECTION PREVENTION SECURITY SYSTEM</w:t>
       </w:r>
       <w:r>
         <w:t>:</w:t>
@@ -2295,16 +1784,7 @@
           <w:bCs/>
           <w:color w:val="FF0000"/>
         </w:rPr>
-        <w:t xml:space="preserve">NICK </w:t>
-      </w:r>
-      <w:proofErr w:type="gramStart"/>
-      <w:r>
-        <w:rPr>
-          <w:b/>
-          <w:bCs/>
-          <w:color w:val="FF0000"/>
-        </w:rPr>
-        <w:t>JOHNSON</w:t>
+        <w:t>MOLLIE ANDREWS</w:t>
       </w:r>
       <w:r>
         <w:rPr>
@@ -2313,7 +1793,6 @@
         </w:rPr>
         <w:t>;</w:t>
       </w:r>
-      <w:proofErr w:type="gramEnd"/>
     </w:p>
     <w:p>
       <w:pPr>
@@ -2331,19 +1810,7 @@
         <w:rPr>
           <w:u w:val="single"/>
         </w:rPr>
-        <w:t>CONNECTION PREVENTION</w:t>
-      </w:r>
-      <w:r>
-        <w:rPr>
-          <w:u w:val="single"/>
-        </w:rPr>
-        <w:t xml:space="preserve"> </w:t>
-      </w:r>
-      <w:r>
-        <w:rPr>
-          <w:u w:val="single"/>
-        </w:rPr>
-        <w:t>SECURITY SYSTEM</w:t>
+        <w:t>CONNECTION PREVENTION SECURITY SYSTEM</w:t>
       </w:r>
       <w:r>
         <w:t>:</w:t>
@@ -2365,16 +1832,7 @@
           <w:bCs/>
           <w:color w:val="FF0000"/>
         </w:rPr>
-        <w:t xml:space="preserve">ROGER </w:t>
-      </w:r>
-      <w:proofErr w:type="gramStart"/>
-      <w:r>
-        <w:rPr>
-          <w:b/>
-          <w:bCs/>
-          <w:color w:val="FF0000"/>
-        </w:rPr>
-        <w:t>HAWKINSON</w:t>
+        <w:t>NICHOLE ALDRIN</w:t>
       </w:r>
       <w:r>
         <w:rPr>
@@ -2383,7 +1841,6 @@
         </w:rPr>
         <w:t>;</w:t>
       </w:r>
-      <w:proofErr w:type="gramEnd"/>
     </w:p>
     <w:p>
       <w:pPr>
@@ -2401,19 +1858,7 @@
         <w:rPr>
           <w:u w:val="single"/>
         </w:rPr>
-        <w:t>CONNECTION PREVENTION</w:t>
-      </w:r>
-      <w:r>
-        <w:rPr>
-          <w:u w:val="single"/>
-        </w:rPr>
-        <w:t xml:space="preserve"> </w:t>
-      </w:r>
-      <w:r>
-        <w:rPr>
-          <w:u w:val="single"/>
-        </w:rPr>
-        <w:t>SECURITY SYSTEM</w:t>
+        <w:t>CONNECTION PREVENTION SECURITY SYSTEM</w:t>
       </w:r>
       <w:r>
         <w:t>:</w:t>
@@ -2435,16 +1880,7 @@
           <w:bCs/>
           <w:color w:val="FF0000"/>
         </w:rPr>
-        <w:t xml:space="preserve">RORY </w:t>
-      </w:r>
-      <w:proofErr w:type="gramStart"/>
-      <w:r>
-        <w:rPr>
-          <w:b/>
-          <w:bCs/>
-          <w:color w:val="FF0000"/>
-        </w:rPr>
-        <w:t>HOLYFIELD</w:t>
+        <w:t>NICK JOHNSON</w:t>
       </w:r>
       <w:r>
         <w:rPr>
@@ -2453,7 +1889,6 @@
         </w:rPr>
         <w:t>;</w:t>
       </w:r>
-      <w:proofErr w:type="gramEnd"/>
     </w:p>
     <w:p>
       <w:pPr>
@@ -2471,19 +1906,7 @@
         <w:rPr>
           <w:u w:val="single"/>
         </w:rPr>
-        <w:t>CONNECTION PREVENTION</w:t>
-      </w:r>
-      <w:r>
-        <w:rPr>
-          <w:u w:val="single"/>
-        </w:rPr>
-        <w:t xml:space="preserve"> </w:t>
-      </w:r>
-      <w:r>
-        <w:rPr>
-          <w:u w:val="single"/>
-        </w:rPr>
-        <w:t>SECURITY SYSTEM</w:t>
+        <w:t>CONNECTION PREVENTION SECURITY SYSTEM</w:t>
       </w:r>
       <w:r>
         <w:t>:</w:t>
@@ -2505,16 +1928,7 @@
           <w:bCs/>
           <w:color w:val="FF0000"/>
         </w:rPr>
-        <w:t xml:space="preserve">RYAN </w:t>
-      </w:r>
-      <w:proofErr w:type="gramStart"/>
-      <w:r>
-        <w:rPr>
-          <w:b/>
-          <w:bCs/>
-          <w:color w:val="FF0000"/>
-        </w:rPr>
-        <w:t>ALDRIN</w:t>
+        <w:t>NSA SYSTEMS</w:t>
       </w:r>
       <w:r>
         <w:rPr>
@@ -2523,7 +1937,6 @@
         </w:rPr>
         <w:t>;</w:t>
       </w:r>
-      <w:proofErr w:type="gramEnd"/>
     </w:p>
     <w:p>
       <w:pPr>
@@ -2541,19 +1954,7 @@
         <w:rPr>
           <w:u w:val="single"/>
         </w:rPr>
-        <w:t>CONNECTION PREVENTION</w:t>
-      </w:r>
-      <w:r>
-        <w:rPr>
-          <w:u w:val="single"/>
-        </w:rPr>
-        <w:t xml:space="preserve"> </w:t>
-      </w:r>
-      <w:r>
-        <w:rPr>
-          <w:u w:val="single"/>
-        </w:rPr>
-        <w:t>SECURITY SYSTEM</w:t>
+        <w:t>CONNECTION PREVENTION SECURITY SYSTEM</w:t>
       </w:r>
       <w:r>
         <w:t>:</w:t>
@@ -2575,16 +1976,7 @@
           <w:bCs/>
           <w:color w:val="FF0000"/>
         </w:rPr>
-        <w:t xml:space="preserve">STACY </w:t>
-      </w:r>
-      <w:proofErr w:type="gramStart"/>
-      <w:r>
-        <w:rPr>
-          <w:b/>
-          <w:bCs/>
-          <w:color w:val="FF0000"/>
-        </w:rPr>
-        <w:t>BROWNING</w:t>
+        <w:t>PATRICK, THE NSA SYSTEM</w:t>
       </w:r>
       <w:r>
         <w:rPr>
@@ -2593,7 +1985,6 @@
         </w:rPr>
         <w:t>;</w:t>
       </w:r>
-      <w:proofErr w:type="gramEnd"/>
     </w:p>
     <w:p>
       <w:pPr>
@@ -2611,19 +2002,7 @@
         <w:rPr>
           <w:u w:val="single"/>
         </w:rPr>
-        <w:t>CONNECTION PREVENTION</w:t>
-      </w:r>
-      <w:r>
-        <w:rPr>
-          <w:u w:val="single"/>
-        </w:rPr>
-        <w:t xml:space="preserve"> </w:t>
-      </w:r>
-      <w:r>
-        <w:rPr>
-          <w:u w:val="single"/>
-        </w:rPr>
-        <w:t>SECURITY SYSTEM</w:t>
+        <w:t>CONNECTION PREVENTION SECURITY SYSTEM</w:t>
       </w:r>
       <w:r>
         <w:t>:</w:t>
@@ -2645,16 +2024,7 @@
           <w:bCs/>
           <w:color w:val="FF0000"/>
         </w:rPr>
-        <w:t xml:space="preserve">SUNG </w:t>
-      </w:r>
-      <w:proofErr w:type="gramStart"/>
-      <w:r>
-        <w:rPr>
-          <w:b/>
-          <w:bCs/>
-          <w:color w:val="FF0000"/>
-        </w:rPr>
-        <w:t>KIM</w:t>
+        <w:t>ROGER HAWKINSON</w:t>
       </w:r>
       <w:r>
         <w:rPr>
@@ -2663,7 +2033,6 @@
         </w:rPr>
         <w:t>;</w:t>
       </w:r>
-      <w:proofErr w:type="gramEnd"/>
     </w:p>
     <w:p>
       <w:pPr>
@@ -2681,19 +2050,7 @@
         <w:rPr>
           <w:u w:val="single"/>
         </w:rPr>
-        <w:t>CONNECTION PREVENTION</w:t>
-      </w:r>
-      <w:r>
-        <w:rPr>
-          <w:u w:val="single"/>
-        </w:rPr>
-        <w:t xml:space="preserve"> </w:t>
-      </w:r>
-      <w:r>
-        <w:rPr>
-          <w:u w:val="single"/>
-        </w:rPr>
-        <w:t>SECURITY SYSTEM</w:t>
+        <w:t>CONNECTION PREVENTION SECURITY SYSTEM</w:t>
       </w:r>
       <w:r>
         <w:t>:</w:t>
@@ -2715,16 +2072,7 @@
           <w:bCs/>
           <w:color w:val="FF0000"/>
         </w:rPr>
-        <w:t xml:space="preserve">THE </w:t>
-      </w:r>
-      <w:proofErr w:type="gramStart"/>
-      <w:r>
-        <w:rPr>
-          <w:b/>
-          <w:bCs/>
-          <w:color w:val="FF0000"/>
-        </w:rPr>
-        <w:t>PENTAGON</w:t>
+        <w:t>RORY HOLYFIELD</w:t>
       </w:r>
       <w:r>
         <w:rPr>
@@ -2733,7 +2081,6 @@
         </w:rPr>
         <w:t>;</w:t>
       </w:r>
-      <w:proofErr w:type="gramEnd"/>
     </w:p>
     <w:p>
       <w:pPr>
@@ -2751,19 +2098,7 @@
         <w:rPr>
           <w:u w:val="single"/>
         </w:rPr>
-        <w:t>CONNECTION PREVENTION</w:t>
-      </w:r>
-      <w:r>
-        <w:rPr>
-          <w:u w:val="single"/>
-        </w:rPr>
-        <w:t xml:space="preserve"> </w:t>
-      </w:r>
-      <w:r>
-        <w:rPr>
-          <w:u w:val="single"/>
-        </w:rPr>
-        <w:t>SECURITY SYSTEM</w:t>
+        <w:t>CONNECTION PREVENTION SECURITY SYSTEM</w:t>
       </w:r>
       <w:r>
         <w:t>:</w:t>
@@ -2785,16 +2120,7 @@
           <w:bCs/>
           <w:color w:val="FF0000"/>
         </w:rPr>
-        <w:t xml:space="preserve">THE PENTAGON </w:t>
-      </w:r>
-      <w:proofErr w:type="gramStart"/>
-      <w:r>
-        <w:rPr>
-          <w:b/>
-          <w:bCs/>
-          <w:color w:val="FF0000"/>
-        </w:rPr>
-        <w:t>PROGRAM</w:t>
+        <w:t>RYAN ALDRIN</w:t>
       </w:r>
       <w:r>
         <w:rPr>
@@ -2803,7 +2129,6 @@
         </w:rPr>
         <w:t>;</w:t>
       </w:r>
-      <w:proofErr w:type="gramEnd"/>
     </w:p>
     <w:p>
       <w:pPr>
@@ -2821,19 +2146,7 @@
         <w:rPr>
           <w:u w:val="single"/>
         </w:rPr>
-        <w:t>CONNECTION PREVENTION</w:t>
-      </w:r>
-      <w:r>
-        <w:rPr>
-          <w:u w:val="single"/>
-        </w:rPr>
-        <w:t xml:space="preserve"> </w:t>
-      </w:r>
-      <w:r>
-        <w:rPr>
-          <w:u w:val="single"/>
-        </w:rPr>
-        <w:t>SECURITY SYSTEM</w:t>
+        <w:t>CONNECTION PREVENTION SECURITY SYSTEM</w:t>
       </w:r>
       <w:r>
         <w:t>:</w:t>
@@ -2855,16 +2168,7 @@
           <w:bCs/>
           <w:color w:val="FF0000"/>
         </w:rPr>
-        <w:t xml:space="preserve">THERESA </w:t>
-      </w:r>
-      <w:proofErr w:type="gramStart"/>
-      <w:r>
-        <w:rPr>
-          <w:b/>
-          <w:bCs/>
-          <w:color w:val="FF0000"/>
-        </w:rPr>
-        <w:t>CARLSON</w:t>
+        <w:t>STACY BROWNING</w:t>
       </w:r>
       <w:r>
         <w:rPr>
@@ -2873,7 +2177,6 @@
         </w:rPr>
         <w:t>;</w:t>
       </w:r>
-      <w:proofErr w:type="gramEnd"/>
     </w:p>
     <w:p>
       <w:pPr>
@@ -2891,19 +2194,7 @@
         <w:rPr>
           <w:u w:val="single"/>
         </w:rPr>
-        <w:t>CONNECTION PREVENTION</w:t>
-      </w:r>
-      <w:r>
-        <w:rPr>
-          <w:u w:val="single"/>
-        </w:rPr>
-        <w:t xml:space="preserve"> </w:t>
-      </w:r>
-      <w:r>
-        <w:rPr>
-          <w:u w:val="single"/>
-        </w:rPr>
-        <w:t>SECURITY SYSTEM</w:t>
+        <w:t>CONNECTION PREVENTION SECURITY SYSTEM</w:t>
       </w:r>
       <w:r>
         <w:t>:</w:t>
@@ -2925,16 +2216,7 @@
           <w:bCs/>
           <w:color w:val="FF0000"/>
         </w:rPr>
-        <w:t xml:space="preserve">TIMOTHY </w:t>
-      </w:r>
-      <w:proofErr w:type="gramStart"/>
-      <w:r>
-        <w:rPr>
-          <w:b/>
-          <w:bCs/>
-          <w:color w:val="FF0000"/>
-        </w:rPr>
-        <w:t>TROUT</w:t>
+        <w:t>SUNG KIM</w:t>
       </w:r>
       <w:r>
         <w:rPr>
@@ -2943,7 +2225,6 @@
         </w:rPr>
         <w:t>;</w:t>
       </w:r>
-      <w:proofErr w:type="gramEnd"/>
     </w:p>
     <w:p>
       <w:pPr>
@@ -2961,13 +2242,7 @@
         <w:rPr>
           <w:u w:val="single"/>
         </w:rPr>
-        <w:t>CONNECTION PREVENTION</w:t>
-      </w:r>
-      <w:r>
-        <w:rPr>
-          <w:u w:val="single"/>
-        </w:rPr>
-        <w:t xml:space="preserve"> </w:t>
+        <w:t xml:space="preserve">CONNECTION PREVENTION </w:t>
       </w:r>
       <w:r>
         <w:rPr>
@@ -2995,16 +2270,7 @@
           <w:bCs/>
           <w:color w:val="FF0000"/>
         </w:rPr>
-        <w:t xml:space="preserve">VINCENT </w:t>
-      </w:r>
-      <w:proofErr w:type="gramStart"/>
-      <w:r>
-        <w:rPr>
-          <w:b/>
-          <w:bCs/>
-          <w:color w:val="FF0000"/>
-        </w:rPr>
-        <w:t>SCARBOROUGH</w:t>
+        <w:t>THE PENTAGON</w:t>
       </w:r>
       <w:r>
         <w:rPr>
@@ -3013,7 +2279,6 @@
         </w:rPr>
         <w:t>;</w:t>
       </w:r>
-      <w:proofErr w:type="gramEnd"/>
     </w:p>
     <w:p>
       <w:pPr>
@@ -3031,13 +2296,7 @@
         <w:rPr>
           <w:u w:val="single"/>
         </w:rPr>
-        <w:t>CONNECTION PREVENTION</w:t>
-      </w:r>
-      <w:r>
-        <w:rPr>
-          <w:u w:val="single"/>
-        </w:rPr>
-        <w:t xml:space="preserve"> </w:t>
+        <w:t xml:space="preserve">CONNECTION PREVENTION </w:t>
       </w:r>
       <w:r>
         <w:rPr>
@@ -3065,16 +2324,7 @@
           <w:bCs/>
           <w:color w:val="FF0000"/>
         </w:rPr>
-        <w:t xml:space="preserve">WILLIAM </w:t>
-      </w:r>
-      <w:proofErr w:type="gramStart"/>
-      <w:r>
-        <w:rPr>
-          <w:b/>
-          <w:bCs/>
-          <w:color w:val="FF0000"/>
-        </w:rPr>
-        <w:t>JAMESON</w:t>
+        <w:t>THE PENTAGON PROGRAM</w:t>
       </w:r>
       <w:r>
         <w:rPr>
@@ -3083,7 +2333,255 @@
         </w:rPr>
         <w:t>;</w:t>
       </w:r>
-      <w:proofErr w:type="gramEnd"/>
+    </w:p>
+    <w:p>
+      <w:pPr>
+        <w:ind w:left="360"/>
+        <w:jc w:val="both"/>
+        <w:rPr>
+          <w:b/>
+          <w:bCs/>
+        </w:rPr>
+      </w:pPr>
+      <w:r>
+        <w:tab/>
+      </w:r>
+      <w:r>
+        <w:rPr>
+          <w:u w:val="single"/>
+        </w:rPr>
+        <w:t>CONNECTION PREVENTION SECURITY SYSTEM</w:t>
+      </w:r>
+      <w:r>
+        <w:t>:</w:t>
+      </w:r>
+      <w:r>
+        <w:t xml:space="preserve"> </w:t>
+      </w:r>
+      <w:r>
+        <w:rPr>
+          <w:b/>
+          <w:bCs/>
+          <w:color w:val="FF0000"/>
+        </w:rPr>
+        <w:t xml:space="preserve">ANY </w:t>
+      </w:r>
+      <w:r>
+        <w:rPr>
+          <w:b/>
+          <w:bCs/>
+          <w:color w:val="FF0000"/>
+        </w:rPr>
+        <w:t>THERESA CARLSON</w:t>
+      </w:r>
+      <w:r>
+        <w:rPr>
+          <w:b/>
+          <w:bCs/>
+        </w:rPr>
+        <w:t>;</w:t>
+      </w:r>
+    </w:p>
+    <w:p>
+      <w:pPr>
+        <w:ind w:left="360"/>
+        <w:jc w:val="both"/>
+        <w:rPr>
+          <w:b/>
+          <w:bCs/>
+        </w:rPr>
+      </w:pPr>
+      <w:r>
+        <w:tab/>
+      </w:r>
+      <w:r>
+        <w:rPr>
+          <w:u w:val="single"/>
+        </w:rPr>
+        <w:t>CONNECTION PREVENTION SECURITY SYSTEM</w:t>
+      </w:r>
+      <w:r>
+        <w:t>:</w:t>
+      </w:r>
+      <w:r>
+        <w:t xml:space="preserve"> </w:t>
+      </w:r>
+      <w:r>
+        <w:rPr>
+          <w:b/>
+          <w:bCs/>
+          <w:color w:val="FF0000"/>
+        </w:rPr>
+        <w:t xml:space="preserve">ANY </w:t>
+      </w:r>
+      <w:r>
+        <w:rPr>
+          <w:b/>
+          <w:bCs/>
+          <w:color w:val="FF0000"/>
+        </w:rPr>
+        <w:t>TH</w:t>
+      </w:r>
+      <w:r>
+        <w:rPr>
+          <w:b/>
+          <w:bCs/>
+          <w:color w:val="FF0000"/>
+        </w:rPr>
+        <w:t>REATENING SYSTEM</w:t>
+      </w:r>
+      <w:r>
+        <w:rPr>
+          <w:b/>
+          <w:bCs/>
+        </w:rPr>
+        <w:t>;</w:t>
+      </w:r>
+    </w:p>
+    <w:p>
+      <w:pPr>
+        <w:ind w:left="360"/>
+        <w:jc w:val="both"/>
+        <w:rPr>
+          <w:b/>
+          <w:bCs/>
+        </w:rPr>
+      </w:pPr>
+      <w:r>
+        <w:tab/>
+      </w:r>
+      <w:r>
+        <w:rPr>
+          <w:u w:val="single"/>
+        </w:rPr>
+        <w:t>CONNECTION PREVENTION SECURITY SYSTEM</w:t>
+      </w:r>
+      <w:r>
+        <w:t>:</w:t>
+      </w:r>
+      <w:r>
+        <w:t xml:space="preserve"> </w:t>
+      </w:r>
+      <w:r>
+        <w:rPr>
+          <w:b/>
+          <w:bCs/>
+          <w:color w:val="FF0000"/>
+        </w:rPr>
+        <w:t xml:space="preserve">ANY </w:t>
+      </w:r>
+      <w:r>
+        <w:rPr>
+          <w:b/>
+          <w:bCs/>
+          <w:color w:val="FF0000"/>
+        </w:rPr>
+        <w:t>TIMOTHY TROUT</w:t>
+      </w:r>
+      <w:r>
+        <w:rPr>
+          <w:b/>
+          <w:bCs/>
+        </w:rPr>
+        <w:t>;</w:t>
+      </w:r>
+    </w:p>
+    <w:p>
+      <w:pPr>
+        <w:ind w:left="360"/>
+        <w:jc w:val="both"/>
+        <w:rPr>
+          <w:b/>
+          <w:bCs/>
+        </w:rPr>
+      </w:pPr>
+      <w:r>
+        <w:lastRenderedPageBreak/>
+        <w:tab/>
+      </w:r>
+      <w:r>
+        <w:rPr>
+          <w:u w:val="single"/>
+        </w:rPr>
+        <w:t>CONNECTION PREVENTION SECURITY SYSTEM</w:t>
+      </w:r>
+      <w:r>
+        <w:t>:</w:t>
+      </w:r>
+      <w:r>
+        <w:t xml:space="preserve"> </w:t>
+      </w:r>
+      <w:r>
+        <w:rPr>
+          <w:b/>
+          <w:bCs/>
+          <w:color w:val="FF0000"/>
+        </w:rPr>
+        <w:t xml:space="preserve">ANY </w:t>
+      </w:r>
+      <w:r>
+        <w:rPr>
+          <w:b/>
+          <w:bCs/>
+          <w:color w:val="FF0000"/>
+        </w:rPr>
+        <w:t>VINCENT SCARBOROUGH</w:t>
+      </w:r>
+      <w:r>
+        <w:rPr>
+          <w:b/>
+          <w:bCs/>
+        </w:rPr>
+        <w:t>;</w:t>
+      </w:r>
+    </w:p>
+    <w:p>
+      <w:pPr>
+        <w:ind w:left="360"/>
+        <w:jc w:val="both"/>
+        <w:rPr>
+          <w:b/>
+          <w:bCs/>
+        </w:rPr>
+      </w:pPr>
+      <w:r>
+        <w:tab/>
+      </w:r>
+      <w:r>
+        <w:rPr>
+          <w:u w:val="single"/>
+        </w:rPr>
+        <w:t>CONNECTION PREVENTION SECURITY SYSTEM</w:t>
+      </w:r>
+      <w:r>
+        <w:t>:</w:t>
+      </w:r>
+      <w:r>
+        <w:t xml:space="preserve"> </w:t>
+      </w:r>
+      <w:r>
+        <w:rPr>
+          <w:b/>
+          <w:bCs/>
+          <w:color w:val="FF0000"/>
+        </w:rPr>
+        <w:t xml:space="preserve">ANY </w:t>
+      </w:r>
+      <w:r>
+        <w:rPr>
+          <w:b/>
+          <w:bCs/>
+          <w:color w:val="FF0000"/>
+        </w:rPr>
+        <w:t>WILLIAM JAMESON</w:t>
+      </w:r>
+      <w:r>
+        <w:rPr>
+          <w:b/>
+          <w:bCs/>
+        </w:rPr>
+        <w:t>;</w:t>
+      </w:r>
     </w:p>
     <w:p>
       <w:pPr>
@@ -3098,13 +2596,7 @@
         <w:rPr>
           <w:u w:val="single"/>
         </w:rPr>
-        <w:t>CONNECTION PREVENTION</w:t>
-      </w:r>
-      <w:r>
-        <w:rPr>
-          <w:u w:val="single"/>
-        </w:rPr>
-        <w:t xml:space="preserve"> </w:t>
+        <w:t xml:space="preserve">CONNECTION PREVENTION </w:t>
       </w:r>
       <w:r>
         <w:rPr>
@@ -3162,16 +2654,7 @@
           <w:bCs/>
           <w:color w:val="FF0000"/>
         </w:rPr>
-        <w:t xml:space="preserve">DISCONNECT CONTACT </w:t>
-      </w:r>
-      <w:proofErr w:type="gramStart"/>
-      <w:r>
-        <w:rPr>
-          <w:b/>
-          <w:bCs/>
-          <w:color w:val="FF0000"/>
-        </w:rPr>
-        <w:t>NAME</w:t>
+        <w:t>DISCONNECT CONTACT NAME</w:t>
       </w:r>
       <w:r>
         <w:rPr>
@@ -3180,7 +2663,6 @@
         </w:rPr>
         <w:t>;</w:t>
       </w:r>
-      <w:proofErr w:type="gramEnd"/>
     </w:p>
     <w:bookmarkEnd w:id="2"/>
     <w:p>

</xml_diff>